<commit_message>
Updated Jenkins documentation with correct pics
</commit_message>
<xml_diff>
--- a/docs/Jenkins_Github_Maven_Config.docx
+++ b/docs/Jenkins_Github_Maven_Config.docx
@@ -69,10 +69,19 @@
         </w:numPr>
       </w:pPr>
       <w:r>
-        <w:t>Login into Jenkins</w:t>
-      </w:r>
-      <w:r>
-        <w:t xml:space="preserve"> with Jenkins username and password</w:t>
+        <w:t>Install and l</w:t>
+      </w:r>
+      <w:r>
+        <w:t>ogin into Jenkins</w:t>
+      </w:r>
+      <w:r>
+        <w:t xml:space="preserve"> </w:t>
+      </w:r>
+      <w:r>
+        <w:t xml:space="preserve">(http://localhost:8080) </w:t>
+      </w:r>
+      <w:r>
+        <w:t>with Jenkins username and password</w:t>
       </w:r>
       <w:r>
         <w:t>.</w:t>
@@ -149,20 +158,26 @@
       <w:r>
         <w:t>Click on New Item.</w:t>
       </w:r>
-    </w:p>
-    <w:p>
-      <w:pPr>
-        <w:pStyle w:val="ListParagraph"/>
-      </w:pPr>
+      <w:r>
+        <w:t xml:space="preserve"> </w:t>
+      </w:r>
       <w:r>
         <w:rPr>
           <w:noProof/>
         </w:rPr>
+        <w:t>Enter project name and select “Freestyle Project”. Click OK.</w:t>
+      </w:r>
+    </w:p>
+    <w:p>
+      <w:pPr>
+        <w:pStyle w:val="ListParagraph"/>
+      </w:pPr>
+      <w:r>
         <w:drawing>
           <wp:inline distT="0" distB="0" distL="0" distR="0">
             <wp:extent cx="5943600" cy="3344307"/>
             <wp:effectExtent l="19050" t="0" r="0" b="0"/>
-            <wp:docPr id="7" name="Picture 7"/>
+            <wp:docPr id="5" name="Picture 10"/>
             <wp:cNvGraphicFramePr>
               <a:graphicFrameLocks xmlns:a="http://schemas.openxmlformats.org/drawingml/2006/main" noChangeAspect="1"/>
             </wp:cNvGraphicFramePr>
@@ -170,7 +185,7 @@
               <a:graphicData uri="http://schemas.openxmlformats.org/drawingml/2006/picture">
                 <pic:pic xmlns:pic="http://schemas.openxmlformats.org/drawingml/2006/picture">
                   <pic:nvPicPr>
-                    <pic:cNvPr id="0" name="Picture 7"/>
+                    <pic:cNvPr id="0" name="Picture 10"/>
                     <pic:cNvPicPr>
                       <a:picLocks noChangeAspect="1" noChangeArrowheads="1"/>
                     </pic:cNvPicPr>
@@ -208,31 +223,12 @@
     <w:p>
       <w:pPr>
         <w:pStyle w:val="ListParagraph"/>
-        <w:rPr>
-          <w:noProof/>
-        </w:rPr>
-      </w:pPr>
-    </w:p>
-    <w:p>
-      <w:pPr>
-        <w:pStyle w:val="ListParagraph"/>
-        <w:numPr>
-          <w:ilvl w:val="0"/>
-          <w:numId w:val="1"/>
-        </w:numPr>
-      </w:pPr>
-      <w:r>
-        <w:rPr>
-          <w:noProof/>
-        </w:rPr>
-        <w:t>Enter project name and select “Freestyle Project”.</w:t>
-      </w:r>
-      <w:r>
-        <w:rPr>
-          <w:noProof/>
-        </w:rPr>
-        <w:t xml:space="preserve"> Click OK.</w:t>
-      </w:r>
+      </w:pPr>
+    </w:p>
+    <w:p>
+      <w:pPr>
+        <w:pStyle w:val="ListParagraph"/>
+      </w:pPr>
     </w:p>
     <w:p>
       <w:pPr>
@@ -247,7 +243,7 @@
           <wp:inline distT="0" distB="0" distL="0" distR="0">
             <wp:extent cx="5943600" cy="3344307"/>
             <wp:effectExtent l="19050" t="0" r="0" b="0"/>
-            <wp:docPr id="10" name="Picture 10"/>
+            <wp:docPr id="6" name="Picture 1"/>
             <wp:cNvGraphicFramePr>
               <a:graphicFrameLocks xmlns:a="http://schemas.openxmlformats.org/drawingml/2006/main" noChangeAspect="1"/>
             </wp:cNvGraphicFramePr>
@@ -255,7 +251,7 @@
               <a:graphicData uri="http://schemas.openxmlformats.org/drawingml/2006/picture">
                 <pic:pic xmlns:pic="http://schemas.openxmlformats.org/drawingml/2006/picture">
                   <pic:nvPicPr>
-                    <pic:cNvPr id="0" name="Picture 10"/>
+                    <pic:cNvPr id="0" name="Picture 1"/>
                     <pic:cNvPicPr>
                       <a:picLocks noChangeAspect="1" noChangeArrowheads="1"/>
                     </pic:cNvPicPr>
@@ -293,6 +289,19 @@
     <w:p>
       <w:pPr>
         <w:pStyle w:val="ListParagraph"/>
+        <w:rPr>
+          <w:noProof/>
+        </w:rPr>
+      </w:pPr>
+    </w:p>
+    <w:p>
+      <w:pPr>
+        <w:pStyle w:val="ListParagraph"/>
+      </w:pPr>
+    </w:p>
+    <w:p>
+      <w:pPr>
+        <w:pStyle w:val="ListParagraph"/>
       </w:pPr>
     </w:p>
     <w:p>
@@ -304,7 +313,10 @@
         </w:numPr>
       </w:pPr>
       <w:r>
-        <w:t xml:space="preserve">In </w:t>
+        <w:t>Select</w:t>
+      </w:r>
+      <w:r>
+        <w:t xml:space="preserve"> </w:t>
       </w:r>
       <w:proofErr w:type="spellStart"/>
       <w:proofErr w:type="gramStart"/>
@@ -316,11 +328,17 @@
         <w:t xml:space="preserve"> </w:t>
       </w:r>
       <w:r>
-        <w:t xml:space="preserve"> select</w:t>
+        <w:t xml:space="preserve"> </w:t>
+      </w:r>
+      <w:r>
+        <w:t>and</w:t>
       </w:r>
       <w:proofErr w:type="gramEnd"/>
       <w:r>
-        <w:t xml:space="preserve"> </w:t>
+        <w:t xml:space="preserve"> then </w:t>
+      </w:r>
+      <w:r>
+        <w:t xml:space="preserve">select </w:t>
       </w:r>
       <w:r>
         <w:t>“Configure” option</w:t>
@@ -502,10 +520,6 @@
     <w:p>
       <w:pPr>
         <w:pStyle w:val="ListParagraph"/>
-        <w:numPr>
-          <w:ilvl w:val="0"/>
-          <w:numId w:val="1"/>
-        </w:numPr>
       </w:pPr>
       <w:r>
         <w:rPr>
@@ -956,7 +970,13 @@
         <w:t xml:space="preserve">Add the following options in Build settings. </w:t>
       </w:r>
       <w:r>
-        <w:t xml:space="preserve">Specify the full path to pom.xml. </w:t>
+        <w:t>Specify the full path to pom.xml</w:t>
+      </w:r>
+      <w:r>
+        <w:t xml:space="preserve"> and add the below Goals and Properties</w:t>
+      </w:r>
+      <w:r>
+        <w:t xml:space="preserve">. </w:t>
       </w:r>
     </w:p>
     <w:p>
@@ -1059,7 +1079,7 @@
           <wp:inline distT="0" distB="0" distL="0" distR="0">
             <wp:extent cx="5943600" cy="3344307"/>
             <wp:effectExtent l="19050" t="0" r="0" b="0"/>
-            <wp:docPr id="43" name="Picture 43"/>
+            <wp:docPr id="8" name="Picture 4"/>
             <wp:cNvGraphicFramePr>
               <a:graphicFrameLocks xmlns:a="http://schemas.openxmlformats.org/drawingml/2006/main" noChangeAspect="1"/>
             </wp:cNvGraphicFramePr>
@@ -1067,7 +1087,7 @@
               <a:graphicData uri="http://schemas.openxmlformats.org/drawingml/2006/picture">
                 <pic:pic xmlns:pic="http://schemas.openxmlformats.org/drawingml/2006/picture">
                   <pic:nvPicPr>
-                    <pic:cNvPr id="0" name="Picture 43"/>
+                    <pic:cNvPr id="0" name="Picture 4"/>
                     <pic:cNvPicPr>
                       <a:picLocks noChangeAspect="1" noChangeArrowheads="1"/>
                     </pic:cNvPicPr>
@@ -1222,6 +1242,166 @@
       <w:proofErr w:type="spellEnd"/>
       <w:r>
         <w:t xml:space="preserve"> results on the project dashboard.</w:t>
+      </w:r>
+      <w:r>
+        <w:t xml:space="preserve"> </w:t>
+      </w:r>
+      <w:r>
+        <w:rPr>
+          <w:noProof/>
+        </w:rPr>
+        <w:drawing>
+          <wp:inline distT="0" distB="0" distL="0" distR="0">
+            <wp:extent cx="5943600" cy="3344307"/>
+            <wp:effectExtent l="19050" t="0" r="0" b="0"/>
+            <wp:docPr id="9" name="Picture 7"/>
+            <wp:cNvGraphicFramePr>
+              <a:graphicFrameLocks xmlns:a="http://schemas.openxmlformats.org/drawingml/2006/main" noChangeAspect="1"/>
+            </wp:cNvGraphicFramePr>
+            <a:graphic xmlns:a="http://schemas.openxmlformats.org/drawingml/2006/main">
+              <a:graphicData uri="http://schemas.openxmlformats.org/drawingml/2006/picture">
+                <pic:pic xmlns:pic="http://schemas.openxmlformats.org/drawingml/2006/picture">
+                  <pic:nvPicPr>
+                    <pic:cNvPr id="0" name="Picture 7"/>
+                    <pic:cNvPicPr>
+                      <a:picLocks noChangeAspect="1" noChangeArrowheads="1"/>
+                    </pic:cNvPicPr>
+                  </pic:nvPicPr>
+                  <pic:blipFill>
+                    <a:blip r:embed="rId19" cstate="print"/>
+                    <a:srcRect/>
+                    <a:stretch>
+                      <a:fillRect/>
+                    </a:stretch>
+                  </pic:blipFill>
+                  <pic:spPr bwMode="auto">
+                    <a:xfrm>
+                      <a:off x="0" y="0"/>
+                      <a:ext cx="5943600" cy="3344307"/>
+                    </a:xfrm>
+                    <a:prstGeom prst="rect">
+                      <a:avLst/>
+                    </a:prstGeom>
+                    <a:noFill/>
+                    <a:ln w="9525">
+                      <a:noFill/>
+                      <a:miter lim="800000"/>
+                      <a:headEnd/>
+                      <a:tailEnd/>
+                    </a:ln>
+                  </pic:spPr>
+                </pic:pic>
+              </a:graphicData>
+            </a:graphic>
+          </wp:inline>
+        </w:drawing>
+      </w:r>
+      <w:r>
+        <w:t xml:space="preserve"> </w:t>
+      </w:r>
+      <w:r>
+        <w:rPr>
+          <w:noProof/>
+        </w:rPr>
+        <w:lastRenderedPageBreak/>
+        <w:drawing>
+          <wp:inline distT="0" distB="0" distL="0" distR="0">
+            <wp:extent cx="5943600" cy="3344307"/>
+            <wp:effectExtent l="19050" t="0" r="0" b="0"/>
+            <wp:docPr id="11" name="Picture 10"/>
+            <wp:cNvGraphicFramePr>
+              <a:graphicFrameLocks xmlns:a="http://schemas.openxmlformats.org/drawingml/2006/main" noChangeAspect="1"/>
+            </wp:cNvGraphicFramePr>
+            <a:graphic xmlns:a="http://schemas.openxmlformats.org/drawingml/2006/main">
+              <a:graphicData uri="http://schemas.openxmlformats.org/drawingml/2006/picture">
+                <pic:pic xmlns:pic="http://schemas.openxmlformats.org/drawingml/2006/picture">
+                  <pic:nvPicPr>
+                    <pic:cNvPr id="0" name="Picture 10"/>
+                    <pic:cNvPicPr>
+                      <a:picLocks noChangeAspect="1" noChangeArrowheads="1"/>
+                    </pic:cNvPicPr>
+                  </pic:nvPicPr>
+                  <pic:blipFill>
+                    <a:blip r:embed="rId20" cstate="print"/>
+                    <a:srcRect/>
+                    <a:stretch>
+                      <a:fillRect/>
+                    </a:stretch>
+                  </pic:blipFill>
+                  <pic:spPr bwMode="auto">
+                    <a:xfrm>
+                      <a:off x="0" y="0"/>
+                      <a:ext cx="5943600" cy="3344307"/>
+                    </a:xfrm>
+                    <a:prstGeom prst="rect">
+                      <a:avLst/>
+                    </a:prstGeom>
+                    <a:noFill/>
+                    <a:ln w="9525">
+                      <a:noFill/>
+                      <a:miter lim="800000"/>
+                      <a:headEnd/>
+                      <a:tailEnd/>
+                    </a:ln>
+                  </pic:spPr>
+                </pic:pic>
+              </a:graphicData>
+            </a:graphic>
+          </wp:inline>
+        </w:drawing>
+      </w:r>
+      <w:r>
+        <w:t xml:space="preserve"> </w:t>
+      </w:r>
+      <w:r>
+        <w:rPr>
+          <w:noProof/>
+        </w:rPr>
+        <w:drawing>
+          <wp:inline distT="0" distB="0" distL="0" distR="0">
+            <wp:extent cx="5943600" cy="3344307"/>
+            <wp:effectExtent l="19050" t="0" r="0" b="0"/>
+            <wp:docPr id="12" name="Picture 13"/>
+            <wp:cNvGraphicFramePr>
+              <a:graphicFrameLocks xmlns:a="http://schemas.openxmlformats.org/drawingml/2006/main" noChangeAspect="1"/>
+            </wp:cNvGraphicFramePr>
+            <a:graphic xmlns:a="http://schemas.openxmlformats.org/drawingml/2006/main">
+              <a:graphicData uri="http://schemas.openxmlformats.org/drawingml/2006/picture">
+                <pic:pic xmlns:pic="http://schemas.openxmlformats.org/drawingml/2006/picture">
+                  <pic:nvPicPr>
+                    <pic:cNvPr id="0" name="Picture 13"/>
+                    <pic:cNvPicPr>
+                      <a:picLocks noChangeAspect="1" noChangeArrowheads="1"/>
+                    </pic:cNvPicPr>
+                  </pic:nvPicPr>
+                  <pic:blipFill>
+                    <a:blip r:embed="rId21" cstate="print"/>
+                    <a:srcRect/>
+                    <a:stretch>
+                      <a:fillRect/>
+                    </a:stretch>
+                  </pic:blipFill>
+                  <pic:spPr bwMode="auto">
+                    <a:xfrm>
+                      <a:off x="0" y="0"/>
+                      <a:ext cx="5943600" cy="3344307"/>
+                    </a:xfrm>
+                    <a:prstGeom prst="rect">
+                      <a:avLst/>
+                    </a:prstGeom>
+                    <a:noFill/>
+                    <a:ln w="9525">
+                      <a:noFill/>
+                      <a:miter lim="800000"/>
+                      <a:headEnd/>
+                      <a:tailEnd/>
+                    </a:ln>
+                  </pic:spPr>
+                </pic:pic>
+              </a:graphicData>
+            </a:graphic>
+          </wp:inline>
+        </w:drawing>
       </w:r>
     </w:p>
     <w:sectPr>

</xml_diff>